<commit_message>
Updating business report and renaming .sql file
</commit_message>
<xml_diff>
--- a/Business Report.docx
+++ b/Business Report.docx
@@ -15,6 +15,13 @@
           <w:szCs w:val="44"/>
         </w:rPr>
         <w:t>Business Report</w:t>
+      </w:r>
+      <w:r>
+        <w:rPr>
+          <w:sz w:val="44"/>
+          <w:szCs w:val="44"/>
+        </w:rPr>
+        <w:t xml:space="preserve"> for Fantastic DVD Rental Store</w:t>
       </w:r>
     </w:p>
     <w:p/>
@@ -435,51 +442,38 @@
       <w:r>
         <w:rPr>
           <w:rFonts w:ascii="Consolas" w:hAnsi="Consolas" w:cs="Consolas"/>
-          <w:color w:val="000000"/>
+          <w:color w:val="666600"/>
           <w:sz w:val="17"/>
           <w:szCs w:val="17"/>
         </w:rPr>
         <w:t xml:space="preserve"> </w:t>
       </w:r>
-      <w:proofErr w:type="spellStart"/>
-      <w:proofErr w:type="gramStart"/>
-      <w:r>
-        <w:rPr>
-          <w:rFonts w:ascii="Consolas" w:hAnsi="Consolas" w:cs="Consolas"/>
-          <w:color w:val="000000"/>
-          <w:sz w:val="17"/>
-          <w:szCs w:val="17"/>
-        </w:rPr>
-        <w:t>nvarchar</w:t>
-      </w:r>
-      <w:proofErr w:type="spellEnd"/>
-      <w:r>
-        <w:rPr>
-          <w:rFonts w:ascii="Consolas" w:hAnsi="Consolas" w:cs="Consolas"/>
-          <w:color w:val="666600"/>
-          <w:sz w:val="17"/>
-          <w:szCs w:val="17"/>
-        </w:rPr>
-        <w:t>(</w:t>
-      </w:r>
-      <w:proofErr w:type="gramEnd"/>
-      <w:r>
-        <w:rPr>
-          <w:rFonts w:ascii="Consolas" w:hAnsi="Consolas" w:cs="Consolas"/>
-          <w:color w:val="006666"/>
-          <w:sz w:val="17"/>
-          <w:szCs w:val="17"/>
-        </w:rPr>
-        <w:t>255</w:t>
-      </w:r>
-      <w:r>
-        <w:rPr>
-          <w:rFonts w:ascii="Consolas" w:hAnsi="Consolas" w:cs="Consolas"/>
-          <w:color w:val="666600"/>
-          <w:sz w:val="17"/>
-          <w:szCs w:val="17"/>
-        </w:rPr>
-        <w:t>),</w:t>
+      <w:r>
+        <w:rPr>
+          <w:rFonts w:ascii="Consolas" w:hAnsi="Consolas" w:cs="Consolas"/>
+          <w:color w:val="000000"/>
+          <w:sz w:val="17"/>
+          <w:szCs w:val="17"/>
+        </w:rPr>
+        <w:t>te</w:t>
+      </w:r>
+      <w:r>
+        <w:rPr>
+          <w:rFonts w:ascii="Consolas" w:hAnsi="Consolas" w:cs="Consolas"/>
+          <w:color w:val="666600"/>
+          <w:sz w:val="17"/>
+          <w:szCs w:val="17"/>
+        </w:rPr>
+        <w:t>xt</w:t>
+      </w:r>
+      <w:r>
+        <w:rPr>
+          <w:rFonts w:ascii="Consolas" w:hAnsi="Consolas" w:cs="Consolas"/>
+          <w:color w:val="666600"/>
+          <w:sz w:val="17"/>
+          <w:szCs w:val="17"/>
+        </w:rPr>
+        <w:t>,</w:t>
       </w:r>
     </w:p>
     <w:p>
@@ -921,45 +915,23 @@
         </w:rPr>
         <w:t xml:space="preserve"> </w:t>
       </w:r>
-      <w:proofErr w:type="spellStart"/>
-      <w:proofErr w:type="gramStart"/>
-      <w:r>
-        <w:rPr>
-          <w:rFonts w:ascii="Consolas" w:hAnsi="Consolas" w:cs="Consolas"/>
-          <w:color w:val="000000"/>
-          <w:sz w:val="17"/>
-          <w:szCs w:val="17"/>
-        </w:rPr>
-        <w:t>nvarchar</w:t>
-      </w:r>
-      <w:proofErr w:type="spellEnd"/>
-      <w:r>
-        <w:rPr>
-          <w:rFonts w:ascii="Consolas" w:hAnsi="Consolas" w:cs="Consolas"/>
-          <w:color w:val="666600"/>
-          <w:sz w:val="17"/>
-          <w:szCs w:val="17"/>
-        </w:rPr>
-        <w:t>(</w:t>
-      </w:r>
-      <w:proofErr w:type="gramEnd"/>
-      <w:r>
-        <w:rPr>
-          <w:rFonts w:ascii="Consolas" w:hAnsi="Consolas" w:cs="Consolas"/>
-          <w:color w:val="006666"/>
-          <w:sz w:val="17"/>
-          <w:szCs w:val="17"/>
-        </w:rPr>
-        <w:t>25</w:t>
-      </w:r>
-      <w:r>
-        <w:rPr>
-          <w:rFonts w:ascii="Consolas" w:hAnsi="Consolas" w:cs="Consolas"/>
-          <w:color w:val="666600"/>
-          <w:sz w:val="17"/>
-          <w:szCs w:val="17"/>
-        </w:rPr>
-        <w:t>),</w:t>
+      <w:r>
+        <w:rPr>
+          <w:rFonts w:ascii="Consolas" w:hAnsi="Consolas" w:cs="Consolas"/>
+          <w:color w:val="000000"/>
+          <w:sz w:val="17"/>
+          <w:szCs w:val="17"/>
+        </w:rPr>
+        <w:t>text</w:t>
+      </w:r>
+      <w:r>
+        <w:rPr>
+          <w:rFonts w:ascii="Consolas" w:hAnsi="Consolas" w:cs="Consolas"/>
+          <w:color w:val="666600"/>
+          <w:sz w:val="17"/>
+          <w:szCs w:val="17"/>
+        </w:rPr>
+        <w:t>,</w:t>
       </w:r>
     </w:p>
     <w:p>
@@ -1128,45 +1100,14 @@
         </w:rPr>
         <w:t xml:space="preserve"> </w:t>
       </w:r>
-      <w:proofErr w:type="spellStart"/>
-      <w:proofErr w:type="gramStart"/>
-      <w:r>
-        <w:rPr>
-          <w:rFonts w:ascii="Consolas" w:hAnsi="Consolas" w:cs="Consolas"/>
-          <w:color w:val="000000"/>
-          <w:sz w:val="17"/>
-          <w:szCs w:val="17"/>
-        </w:rPr>
-        <w:t>nvarchar</w:t>
-      </w:r>
-      <w:proofErr w:type="spellEnd"/>
-      <w:r>
-        <w:rPr>
-          <w:rFonts w:ascii="Consolas" w:hAnsi="Consolas" w:cs="Consolas"/>
-          <w:color w:val="666600"/>
-          <w:sz w:val="17"/>
-          <w:szCs w:val="17"/>
-        </w:rPr>
-        <w:t>(</w:t>
-      </w:r>
-      <w:proofErr w:type="gramEnd"/>
-      <w:r>
-        <w:rPr>
-          <w:rFonts w:ascii="Consolas" w:hAnsi="Consolas" w:cs="Consolas"/>
-          <w:color w:val="006666"/>
-          <w:sz w:val="17"/>
-          <w:szCs w:val="17"/>
-        </w:rPr>
-        <w:t>25</w:t>
-      </w:r>
-      <w:r>
-        <w:rPr>
-          <w:rFonts w:ascii="Consolas" w:hAnsi="Consolas" w:cs="Consolas"/>
-          <w:color w:val="666600"/>
-          <w:sz w:val="17"/>
-          <w:szCs w:val="17"/>
-        </w:rPr>
-        <w:t>),</w:t>
+      <w:r>
+        <w:rPr>
+          <w:rFonts w:ascii="Consolas" w:hAnsi="Consolas" w:cs="Consolas"/>
+          <w:color w:val="000000"/>
+          <w:sz w:val="17"/>
+          <w:szCs w:val="17"/>
+        </w:rPr>
+        <w:t>text,</w:t>
       </w:r>
     </w:p>
     <w:p>
@@ -1242,45 +1183,23 @@
         </w:rPr>
         <w:t xml:space="preserve"> </w:t>
       </w:r>
-      <w:proofErr w:type="spellStart"/>
-      <w:proofErr w:type="gramStart"/>
-      <w:r>
-        <w:rPr>
-          <w:rFonts w:ascii="Consolas" w:hAnsi="Consolas" w:cs="Consolas"/>
-          <w:color w:val="000000"/>
-          <w:sz w:val="17"/>
-          <w:szCs w:val="17"/>
-        </w:rPr>
-        <w:t>nvarchar</w:t>
-      </w:r>
-      <w:proofErr w:type="spellEnd"/>
-      <w:r>
-        <w:rPr>
-          <w:rFonts w:ascii="Consolas" w:hAnsi="Consolas" w:cs="Consolas"/>
-          <w:color w:val="666600"/>
-          <w:sz w:val="17"/>
-          <w:szCs w:val="17"/>
-        </w:rPr>
-        <w:t>(</w:t>
-      </w:r>
-      <w:proofErr w:type="gramEnd"/>
-      <w:r>
-        <w:rPr>
-          <w:rFonts w:ascii="Consolas" w:hAnsi="Consolas" w:cs="Consolas"/>
-          <w:color w:val="006666"/>
-          <w:sz w:val="17"/>
-          <w:szCs w:val="17"/>
-        </w:rPr>
-        <w:t>255</w:t>
-      </w:r>
-      <w:r>
-        <w:rPr>
-          <w:rFonts w:ascii="Consolas" w:hAnsi="Consolas" w:cs="Consolas"/>
-          <w:color w:val="666600"/>
-          <w:sz w:val="17"/>
-          <w:szCs w:val="17"/>
-        </w:rPr>
-        <w:t>),</w:t>
+      <w:r>
+        <w:rPr>
+          <w:rFonts w:ascii="Consolas" w:hAnsi="Consolas" w:cs="Consolas"/>
+          <w:color w:val="000000"/>
+          <w:sz w:val="17"/>
+          <w:szCs w:val="17"/>
+        </w:rPr>
+        <w:t>text</w:t>
+      </w:r>
+      <w:r>
+        <w:rPr>
+          <w:rFonts w:ascii="Consolas" w:hAnsi="Consolas" w:cs="Consolas"/>
+          <w:color w:val="666600"/>
+          <w:sz w:val="17"/>
+          <w:szCs w:val="17"/>
+        </w:rPr>
+        <w:t>,</w:t>
       </w:r>
     </w:p>
     <w:p>
@@ -1360,28 +1279,1564 @@
     <w:p>
       <w:pPr>
         <w:pStyle w:val="NormalWeb"/>
+      </w:pPr>
+      <w:r>
+        <w:tab/>
+      </w:r>
+      <w:r>
+        <w:tab/>
+        <w:t xml:space="preserve">c. </w:t>
+      </w:r>
+      <w:r>
+        <w:t>A D</w:t>
+      </w:r>
+      <w:r>
+        <w:t xml:space="preserve">ata dictionary for the </w:t>
+      </w:r>
+      <w:r>
+        <w:t>previous fields can</w:t>
+      </w:r>
+      <w:r>
+        <w:t xml:space="preserve"> be found below:</w:t>
+      </w:r>
+    </w:p>
+    <w:p>
+      <w:pPr>
+        <w:pStyle w:val="NormalWeb"/>
+      </w:pPr>
+    </w:p>
+    <w:tbl>
+      <w:tblPr>
+        <w:tblStyle w:val="TableGrid"/>
+        <w:tblW w:w="0" w:type="auto"/>
+        <w:tblInd w:w="720" w:type="dxa"/>
+        <w:tblLook w:val="04A0" w:firstRow="1" w:lastRow="0" w:firstColumn="1" w:lastColumn="0" w:noHBand="0" w:noVBand="1"/>
+      </w:tblPr>
+      <w:tblGrid>
+        <w:gridCol w:w="1849"/>
+        <w:gridCol w:w="1552"/>
+        <w:gridCol w:w="1750"/>
+        <w:gridCol w:w="1818"/>
+        <w:gridCol w:w="1661"/>
+      </w:tblGrid>
+      <w:tr>
+        <w:tc>
+          <w:tcPr>
+            <w:tcW w:w="1849" w:type="dxa"/>
+          </w:tcPr>
+          <w:p>
+            <w:pPr>
+              <w:rPr>
+                <w:b/>
+                <w:bCs/>
+              </w:rPr>
+            </w:pPr>
+            <w:r>
+              <w:rPr>
+                <w:b/>
+                <w:bCs/>
+              </w:rPr>
+              <w:lastRenderedPageBreak/>
+              <w:t>Field name</w:t>
+            </w:r>
+          </w:p>
+        </w:tc>
+        <w:tc>
+          <w:tcPr>
+            <w:tcW w:w="1552" w:type="dxa"/>
+          </w:tcPr>
+          <w:p>
+            <w:pPr>
+              <w:rPr>
+                <w:b/>
+                <w:bCs/>
+              </w:rPr>
+            </w:pPr>
+            <w:r>
+              <w:rPr>
+                <w:b/>
+                <w:bCs/>
+              </w:rPr>
+              <w:t>Field type</w:t>
+            </w:r>
+          </w:p>
+        </w:tc>
+        <w:tc>
+          <w:tcPr>
+            <w:tcW w:w="1750" w:type="dxa"/>
+          </w:tcPr>
+          <w:p>
+            <w:pPr>
+              <w:rPr>
+                <w:b/>
+                <w:bCs/>
+              </w:rPr>
+            </w:pPr>
+            <w:r>
+              <w:rPr>
+                <w:b/>
+                <w:bCs/>
+              </w:rPr>
+              <w:t>From table</w:t>
+            </w:r>
+          </w:p>
+        </w:tc>
+        <w:tc>
+          <w:tcPr>
+            <w:tcW w:w="1818" w:type="dxa"/>
+          </w:tcPr>
+          <w:p>
+            <w:pPr>
+              <w:rPr>
+                <w:b/>
+                <w:bCs/>
+              </w:rPr>
+            </w:pPr>
+            <w:r>
+              <w:rPr>
+                <w:b/>
+                <w:bCs/>
+              </w:rPr>
+              <w:t>To Table</w:t>
+            </w:r>
+          </w:p>
+        </w:tc>
+        <w:tc>
+          <w:tcPr>
+            <w:tcW w:w="1661" w:type="dxa"/>
+          </w:tcPr>
+          <w:p>
+            <w:pPr>
+              <w:rPr>
+                <w:b/>
+                <w:bCs/>
+              </w:rPr>
+            </w:pPr>
+            <w:r>
+              <w:rPr>
+                <w:b/>
+                <w:bCs/>
+              </w:rPr>
+              <w:t>Description</w:t>
+            </w:r>
+          </w:p>
+        </w:tc>
+      </w:tr>
+      <w:tr>
+        <w:tc>
+          <w:tcPr>
+            <w:tcW w:w="1849" w:type="dxa"/>
+          </w:tcPr>
+          <w:p>
+            <w:pPr>
+              <w:pStyle w:val="NormalWeb"/>
+              <w:rPr>
+                <w:sz w:val="18"/>
+                <w:szCs w:val="18"/>
+              </w:rPr>
+            </w:pPr>
+            <w:proofErr w:type="spellStart"/>
+            <w:r>
+              <w:rPr>
+                <w:sz w:val="18"/>
+                <w:szCs w:val="18"/>
+              </w:rPr>
+              <w:t>Inventory_id</w:t>
+            </w:r>
+            <w:proofErr w:type="spellEnd"/>
+          </w:p>
+        </w:tc>
+        <w:tc>
+          <w:tcPr>
+            <w:tcW w:w="1552" w:type="dxa"/>
+          </w:tcPr>
+          <w:p>
+            <w:pPr>
+              <w:pStyle w:val="NormalWeb"/>
+              <w:rPr>
+                <w:sz w:val="18"/>
+                <w:szCs w:val="18"/>
+              </w:rPr>
+            </w:pPr>
+            <w:r>
+              <w:rPr>
+                <w:sz w:val="18"/>
+                <w:szCs w:val="18"/>
+              </w:rPr>
+              <w:t>Integer</w:t>
+            </w:r>
+          </w:p>
+        </w:tc>
+        <w:tc>
+          <w:tcPr>
+            <w:tcW w:w="1750" w:type="dxa"/>
+          </w:tcPr>
+          <w:p>
+            <w:pPr>
+              <w:pStyle w:val="NormalWeb"/>
+              <w:rPr>
+                <w:sz w:val="18"/>
+                <w:szCs w:val="18"/>
+              </w:rPr>
+            </w:pPr>
+            <w:r>
+              <w:rPr>
+                <w:sz w:val="18"/>
+                <w:szCs w:val="18"/>
+              </w:rPr>
+              <w:t>Inventory</w:t>
+            </w:r>
+          </w:p>
+        </w:tc>
+        <w:tc>
+          <w:tcPr>
+            <w:tcW w:w="1818" w:type="dxa"/>
+          </w:tcPr>
+          <w:p>
+            <w:pPr>
+              <w:pStyle w:val="NormalWeb"/>
+              <w:rPr>
+                <w:sz w:val="18"/>
+                <w:szCs w:val="18"/>
+              </w:rPr>
+            </w:pPr>
+            <w:proofErr w:type="spellStart"/>
+            <w:r>
+              <w:rPr>
+                <w:sz w:val="18"/>
+                <w:szCs w:val="18"/>
+              </w:rPr>
+              <w:t>detail_table</w:t>
+            </w:r>
+            <w:proofErr w:type="spellEnd"/>
+          </w:p>
+        </w:tc>
+        <w:tc>
+          <w:tcPr>
+            <w:tcW w:w="1661" w:type="dxa"/>
+          </w:tcPr>
+          <w:p>
+            <w:pPr>
+              <w:pStyle w:val="NormalWeb"/>
+              <w:rPr>
+                <w:sz w:val="18"/>
+                <w:szCs w:val="18"/>
+              </w:rPr>
+            </w:pPr>
+            <w:r>
+              <w:rPr>
+                <w:sz w:val="18"/>
+                <w:szCs w:val="18"/>
+              </w:rPr>
+              <w:t>key identifying a films inventory number</w:t>
+            </w:r>
+          </w:p>
+        </w:tc>
+      </w:tr>
+      <w:tr>
+        <w:tc>
+          <w:tcPr>
+            <w:tcW w:w="1849" w:type="dxa"/>
+          </w:tcPr>
+          <w:p>
+            <w:pPr>
+              <w:pStyle w:val="NormalWeb"/>
+              <w:rPr>
+                <w:sz w:val="18"/>
+                <w:szCs w:val="18"/>
+              </w:rPr>
+            </w:pPr>
+            <w:proofErr w:type="spellStart"/>
+            <w:r>
+              <w:rPr>
+                <w:sz w:val="18"/>
+                <w:szCs w:val="18"/>
+              </w:rPr>
+              <w:t>Rental_id</w:t>
+            </w:r>
+            <w:proofErr w:type="spellEnd"/>
+          </w:p>
+        </w:tc>
+        <w:tc>
+          <w:tcPr>
+            <w:tcW w:w="1552" w:type="dxa"/>
+          </w:tcPr>
+          <w:p>
+            <w:pPr>
+              <w:pStyle w:val="NormalWeb"/>
+              <w:rPr>
+                <w:sz w:val="18"/>
+                <w:szCs w:val="18"/>
+              </w:rPr>
+            </w:pPr>
+            <w:r>
+              <w:rPr>
+                <w:sz w:val="18"/>
+                <w:szCs w:val="18"/>
+              </w:rPr>
+              <w:t>Integer</w:t>
+            </w:r>
+          </w:p>
+        </w:tc>
+        <w:tc>
+          <w:tcPr>
+            <w:tcW w:w="1750" w:type="dxa"/>
+          </w:tcPr>
+          <w:p>
+            <w:pPr>
+              <w:pStyle w:val="NormalWeb"/>
+              <w:rPr>
+                <w:sz w:val="18"/>
+                <w:szCs w:val="18"/>
+              </w:rPr>
+            </w:pPr>
+            <w:r>
+              <w:rPr>
+                <w:sz w:val="18"/>
+                <w:szCs w:val="18"/>
+              </w:rPr>
+              <w:t>Rental</w:t>
+            </w:r>
+          </w:p>
+        </w:tc>
+        <w:tc>
+          <w:tcPr>
+            <w:tcW w:w="1818" w:type="dxa"/>
+          </w:tcPr>
+          <w:p>
+            <w:pPr>
+              <w:pStyle w:val="NormalWeb"/>
+              <w:rPr>
+                <w:sz w:val="18"/>
+                <w:szCs w:val="18"/>
+              </w:rPr>
+            </w:pPr>
+            <w:proofErr w:type="spellStart"/>
+            <w:r>
+              <w:rPr>
+                <w:sz w:val="18"/>
+                <w:szCs w:val="18"/>
+              </w:rPr>
+              <w:t>Detail_table</w:t>
+            </w:r>
+            <w:proofErr w:type="spellEnd"/>
+          </w:p>
+        </w:tc>
+        <w:tc>
+          <w:tcPr>
+            <w:tcW w:w="1661" w:type="dxa"/>
+          </w:tcPr>
+          <w:p>
+            <w:pPr>
+              <w:pStyle w:val="NormalWeb"/>
+              <w:rPr>
+                <w:sz w:val="18"/>
+                <w:szCs w:val="18"/>
+              </w:rPr>
+            </w:pPr>
+            <w:r>
+              <w:rPr>
+                <w:sz w:val="18"/>
+                <w:szCs w:val="18"/>
+              </w:rPr>
+              <w:t>Key identifying a rental by a customer</w:t>
+            </w:r>
+          </w:p>
+        </w:tc>
+      </w:tr>
+      <w:tr>
+        <w:tc>
+          <w:tcPr>
+            <w:tcW w:w="1849" w:type="dxa"/>
+          </w:tcPr>
+          <w:p>
+            <w:pPr>
+              <w:pStyle w:val="NormalWeb"/>
+              <w:rPr>
+                <w:sz w:val="18"/>
+                <w:szCs w:val="18"/>
+              </w:rPr>
+            </w:pPr>
+            <w:proofErr w:type="spellStart"/>
+            <w:r>
+              <w:rPr>
+                <w:sz w:val="18"/>
+                <w:szCs w:val="18"/>
+              </w:rPr>
+              <w:t>Film_id</w:t>
+            </w:r>
+            <w:proofErr w:type="spellEnd"/>
+          </w:p>
+        </w:tc>
+        <w:tc>
+          <w:tcPr>
+            <w:tcW w:w="1552" w:type="dxa"/>
+          </w:tcPr>
+          <w:p>
+            <w:pPr>
+              <w:pStyle w:val="NormalWeb"/>
+              <w:rPr>
+                <w:sz w:val="18"/>
+                <w:szCs w:val="18"/>
+              </w:rPr>
+            </w:pPr>
+            <w:r>
+              <w:rPr>
+                <w:sz w:val="18"/>
+                <w:szCs w:val="18"/>
+              </w:rPr>
+              <w:t>Integer</w:t>
+            </w:r>
+          </w:p>
+        </w:tc>
+        <w:tc>
+          <w:tcPr>
+            <w:tcW w:w="1750" w:type="dxa"/>
+          </w:tcPr>
+          <w:p>
+            <w:pPr>
+              <w:pStyle w:val="NormalWeb"/>
+              <w:rPr>
+                <w:sz w:val="18"/>
+                <w:szCs w:val="18"/>
+              </w:rPr>
+            </w:pPr>
+            <w:r>
+              <w:rPr>
+                <w:sz w:val="18"/>
+                <w:szCs w:val="18"/>
+              </w:rPr>
+              <w:t>Film</w:t>
+            </w:r>
+          </w:p>
+        </w:tc>
+        <w:tc>
+          <w:tcPr>
+            <w:tcW w:w="1818" w:type="dxa"/>
+          </w:tcPr>
+          <w:p>
+            <w:pPr>
+              <w:pStyle w:val="NormalWeb"/>
+              <w:rPr>
+                <w:sz w:val="18"/>
+                <w:szCs w:val="18"/>
+              </w:rPr>
+            </w:pPr>
+            <w:proofErr w:type="spellStart"/>
+            <w:r>
+              <w:rPr>
+                <w:sz w:val="18"/>
+                <w:szCs w:val="18"/>
+              </w:rPr>
+              <w:t>Detail_table</w:t>
+            </w:r>
+            <w:proofErr w:type="spellEnd"/>
+          </w:p>
+        </w:tc>
+        <w:tc>
+          <w:tcPr>
+            <w:tcW w:w="1661" w:type="dxa"/>
+          </w:tcPr>
+          <w:p>
+            <w:pPr>
+              <w:pStyle w:val="NormalWeb"/>
+              <w:rPr>
+                <w:sz w:val="18"/>
+                <w:szCs w:val="18"/>
+              </w:rPr>
+            </w:pPr>
+            <w:r>
+              <w:rPr>
+                <w:sz w:val="18"/>
+                <w:szCs w:val="18"/>
+              </w:rPr>
+              <w:t>Key identifying a film’s numeric code tied to a movie title.</w:t>
+            </w:r>
+          </w:p>
+        </w:tc>
+      </w:tr>
+      <w:tr>
+        <w:tc>
+          <w:tcPr>
+            <w:tcW w:w="1849" w:type="dxa"/>
+          </w:tcPr>
+          <w:p>
+            <w:pPr>
+              <w:pStyle w:val="NormalWeb"/>
+              <w:rPr>
+                <w:sz w:val="18"/>
+                <w:szCs w:val="18"/>
+              </w:rPr>
+            </w:pPr>
+            <w:r>
+              <w:rPr>
+                <w:sz w:val="18"/>
+                <w:szCs w:val="18"/>
+              </w:rPr>
+              <w:t>Title</w:t>
+            </w:r>
+          </w:p>
+        </w:tc>
+        <w:tc>
+          <w:tcPr>
+            <w:tcW w:w="1552" w:type="dxa"/>
+          </w:tcPr>
+          <w:p>
+            <w:pPr>
+              <w:pStyle w:val="NormalWeb"/>
+              <w:rPr>
+                <w:sz w:val="18"/>
+                <w:szCs w:val="18"/>
+              </w:rPr>
+            </w:pPr>
+            <w:r>
+              <w:rPr>
+                <w:sz w:val="18"/>
+                <w:szCs w:val="18"/>
+              </w:rPr>
+              <w:t>Text</w:t>
+            </w:r>
+          </w:p>
+        </w:tc>
+        <w:tc>
+          <w:tcPr>
+            <w:tcW w:w="1750" w:type="dxa"/>
+          </w:tcPr>
+          <w:p>
+            <w:pPr>
+              <w:pStyle w:val="NormalWeb"/>
+              <w:rPr>
+                <w:sz w:val="18"/>
+                <w:szCs w:val="18"/>
+              </w:rPr>
+            </w:pPr>
+            <w:r>
+              <w:rPr>
+                <w:sz w:val="18"/>
+                <w:szCs w:val="18"/>
+              </w:rPr>
+              <w:t>Film</w:t>
+            </w:r>
+          </w:p>
+        </w:tc>
+        <w:tc>
+          <w:tcPr>
+            <w:tcW w:w="1818" w:type="dxa"/>
+          </w:tcPr>
+          <w:p>
+            <w:pPr>
+              <w:pStyle w:val="NormalWeb"/>
+              <w:rPr>
+                <w:sz w:val="18"/>
+                <w:szCs w:val="18"/>
+              </w:rPr>
+            </w:pPr>
+            <w:proofErr w:type="spellStart"/>
+            <w:r>
+              <w:rPr>
+                <w:sz w:val="18"/>
+                <w:szCs w:val="18"/>
+              </w:rPr>
+              <w:t>Detail_table</w:t>
+            </w:r>
+            <w:proofErr w:type="spellEnd"/>
+          </w:p>
+        </w:tc>
+        <w:tc>
+          <w:tcPr>
+            <w:tcW w:w="1661" w:type="dxa"/>
+          </w:tcPr>
+          <w:p>
+            <w:pPr>
+              <w:pStyle w:val="NormalWeb"/>
+              <w:rPr>
+                <w:sz w:val="18"/>
+                <w:szCs w:val="18"/>
+              </w:rPr>
+            </w:pPr>
+            <w:r>
+              <w:rPr>
+                <w:sz w:val="18"/>
+                <w:szCs w:val="18"/>
+              </w:rPr>
+              <w:t>Title of film</w:t>
+            </w:r>
+          </w:p>
+        </w:tc>
+      </w:tr>
+      <w:tr>
+        <w:tc>
+          <w:tcPr>
+            <w:tcW w:w="1849" w:type="dxa"/>
+          </w:tcPr>
+          <w:p>
+            <w:pPr>
+              <w:pStyle w:val="NormalWeb"/>
+              <w:rPr>
+                <w:sz w:val="18"/>
+                <w:szCs w:val="18"/>
+              </w:rPr>
+            </w:pPr>
+            <w:proofErr w:type="spellStart"/>
+            <w:r>
+              <w:rPr>
+                <w:sz w:val="18"/>
+                <w:szCs w:val="18"/>
+              </w:rPr>
+              <w:t>Rental_rate</w:t>
+            </w:r>
+            <w:proofErr w:type="spellEnd"/>
+          </w:p>
+        </w:tc>
+        <w:tc>
+          <w:tcPr>
+            <w:tcW w:w="1552" w:type="dxa"/>
+          </w:tcPr>
+          <w:p>
+            <w:pPr>
+              <w:pStyle w:val="NormalWeb"/>
+              <w:rPr>
+                <w:sz w:val="18"/>
+                <w:szCs w:val="18"/>
+              </w:rPr>
+            </w:pPr>
+            <w:r>
+              <w:rPr>
+                <w:sz w:val="18"/>
+                <w:szCs w:val="18"/>
+              </w:rPr>
+              <w:t>Numeric</w:t>
+            </w:r>
+          </w:p>
+        </w:tc>
+        <w:tc>
+          <w:tcPr>
+            <w:tcW w:w="1750" w:type="dxa"/>
+          </w:tcPr>
+          <w:p>
+            <w:pPr>
+              <w:pStyle w:val="NormalWeb"/>
+              <w:rPr>
+                <w:sz w:val="18"/>
+                <w:szCs w:val="18"/>
+              </w:rPr>
+            </w:pPr>
+            <w:r>
+              <w:rPr>
+                <w:sz w:val="18"/>
+                <w:szCs w:val="18"/>
+              </w:rPr>
+              <w:t>Rental</w:t>
+            </w:r>
+          </w:p>
+        </w:tc>
+        <w:tc>
+          <w:tcPr>
+            <w:tcW w:w="1818" w:type="dxa"/>
+          </w:tcPr>
+          <w:p>
+            <w:pPr>
+              <w:pStyle w:val="NormalWeb"/>
+              <w:rPr>
+                <w:sz w:val="18"/>
+                <w:szCs w:val="18"/>
+              </w:rPr>
+            </w:pPr>
+            <w:proofErr w:type="spellStart"/>
+            <w:r>
+              <w:rPr>
+                <w:sz w:val="18"/>
+                <w:szCs w:val="18"/>
+              </w:rPr>
+              <w:t>Detail_table</w:t>
+            </w:r>
+            <w:proofErr w:type="spellEnd"/>
+          </w:p>
+        </w:tc>
+        <w:tc>
+          <w:tcPr>
+            <w:tcW w:w="1661" w:type="dxa"/>
+          </w:tcPr>
+          <w:p>
+            <w:pPr>
+              <w:pStyle w:val="NormalWeb"/>
+              <w:rPr>
+                <w:sz w:val="18"/>
+                <w:szCs w:val="18"/>
+              </w:rPr>
+            </w:pPr>
+            <w:r>
+              <w:rPr>
+                <w:sz w:val="18"/>
+                <w:szCs w:val="18"/>
+              </w:rPr>
+              <w:t>Standard rental amount for the film</w:t>
+            </w:r>
+          </w:p>
+        </w:tc>
+      </w:tr>
+      <w:tr>
+        <w:tc>
+          <w:tcPr>
+            <w:tcW w:w="1849" w:type="dxa"/>
+          </w:tcPr>
+          <w:p>
+            <w:pPr>
+              <w:pStyle w:val="NormalWeb"/>
+              <w:rPr>
+                <w:sz w:val="18"/>
+                <w:szCs w:val="18"/>
+              </w:rPr>
+            </w:pPr>
+            <w:proofErr w:type="spellStart"/>
+            <w:r>
+              <w:rPr>
+                <w:sz w:val="18"/>
+                <w:szCs w:val="18"/>
+              </w:rPr>
+              <w:t>Premium_rate</w:t>
+            </w:r>
+            <w:proofErr w:type="spellEnd"/>
+          </w:p>
+        </w:tc>
+        <w:tc>
+          <w:tcPr>
+            <w:tcW w:w="1552" w:type="dxa"/>
+          </w:tcPr>
+          <w:p>
+            <w:pPr>
+              <w:pStyle w:val="NormalWeb"/>
+              <w:rPr>
+                <w:sz w:val="18"/>
+                <w:szCs w:val="18"/>
+              </w:rPr>
+            </w:pPr>
+            <w:r>
+              <w:rPr>
+                <w:sz w:val="18"/>
+                <w:szCs w:val="18"/>
+              </w:rPr>
+              <w:t>Numeric</w:t>
+            </w:r>
+          </w:p>
+        </w:tc>
+        <w:tc>
+          <w:tcPr>
+            <w:tcW w:w="1750" w:type="dxa"/>
+          </w:tcPr>
+          <w:p>
+            <w:pPr>
+              <w:pStyle w:val="NormalWeb"/>
+              <w:rPr>
+                <w:sz w:val="18"/>
+                <w:szCs w:val="18"/>
+              </w:rPr>
+            </w:pPr>
+            <w:r>
+              <w:rPr>
+                <w:sz w:val="18"/>
+                <w:szCs w:val="18"/>
+              </w:rPr>
+              <w:t xml:space="preserve">Transform from </w:t>
+            </w:r>
+            <w:proofErr w:type="spellStart"/>
+            <w:r>
+              <w:rPr>
+                <w:sz w:val="18"/>
+                <w:szCs w:val="18"/>
+              </w:rPr>
+              <w:t>rental_rate</w:t>
+            </w:r>
+            <w:proofErr w:type="spellEnd"/>
+            <w:r>
+              <w:rPr>
+                <w:sz w:val="18"/>
+                <w:szCs w:val="18"/>
+              </w:rPr>
+              <w:t xml:space="preserve"> field on rental table</w:t>
+            </w:r>
+          </w:p>
+        </w:tc>
+        <w:tc>
+          <w:tcPr>
+            <w:tcW w:w="1818" w:type="dxa"/>
+          </w:tcPr>
+          <w:p>
+            <w:pPr>
+              <w:pStyle w:val="NormalWeb"/>
+              <w:rPr>
+                <w:sz w:val="18"/>
+                <w:szCs w:val="18"/>
+              </w:rPr>
+            </w:pPr>
+            <w:proofErr w:type="spellStart"/>
+            <w:r>
+              <w:rPr>
+                <w:sz w:val="18"/>
+                <w:szCs w:val="18"/>
+              </w:rPr>
+              <w:t>Detail_table</w:t>
+            </w:r>
+            <w:proofErr w:type="spellEnd"/>
+          </w:p>
+        </w:tc>
+        <w:tc>
+          <w:tcPr>
+            <w:tcW w:w="1661" w:type="dxa"/>
+          </w:tcPr>
+          <w:p>
+            <w:pPr>
+              <w:pStyle w:val="NormalWeb"/>
+              <w:rPr>
+                <w:sz w:val="18"/>
+                <w:szCs w:val="18"/>
+              </w:rPr>
+            </w:pPr>
+            <w:r>
+              <w:rPr>
+                <w:sz w:val="18"/>
+                <w:szCs w:val="18"/>
+              </w:rPr>
+              <w:t>Premium rate for movies if they rank as a top 10 candidate.</w:t>
+            </w:r>
+          </w:p>
+        </w:tc>
+      </w:tr>
+      <w:tr>
+        <w:tc>
+          <w:tcPr>
+            <w:tcW w:w="1849" w:type="dxa"/>
+          </w:tcPr>
+          <w:p>
+            <w:pPr>
+              <w:pStyle w:val="NormalWeb"/>
+              <w:rPr>
+                <w:sz w:val="18"/>
+                <w:szCs w:val="18"/>
+              </w:rPr>
+            </w:pPr>
+            <w:proofErr w:type="spellStart"/>
+            <w:r>
+              <w:rPr>
+                <w:sz w:val="18"/>
+                <w:szCs w:val="18"/>
+              </w:rPr>
+              <w:t>Month_year</w:t>
+            </w:r>
+            <w:proofErr w:type="spellEnd"/>
+          </w:p>
+        </w:tc>
+        <w:tc>
+          <w:tcPr>
+            <w:tcW w:w="1552" w:type="dxa"/>
+          </w:tcPr>
+          <w:p>
+            <w:pPr>
+              <w:pStyle w:val="NormalWeb"/>
+              <w:rPr>
+                <w:sz w:val="18"/>
+                <w:szCs w:val="18"/>
+              </w:rPr>
+            </w:pPr>
+            <w:r>
+              <w:rPr>
+                <w:sz w:val="18"/>
+                <w:szCs w:val="18"/>
+              </w:rPr>
+              <w:t>Text</w:t>
+            </w:r>
+          </w:p>
+        </w:tc>
+        <w:tc>
+          <w:tcPr>
+            <w:tcW w:w="1750" w:type="dxa"/>
+          </w:tcPr>
+          <w:p>
+            <w:pPr>
+              <w:pStyle w:val="NormalWeb"/>
+              <w:rPr>
+                <w:sz w:val="18"/>
+                <w:szCs w:val="18"/>
+              </w:rPr>
+            </w:pPr>
+            <w:r>
+              <w:rPr>
+                <w:sz w:val="18"/>
+                <w:szCs w:val="18"/>
+              </w:rPr>
+              <w:t xml:space="preserve">Transform from </w:t>
+            </w:r>
+            <w:proofErr w:type="spellStart"/>
+            <w:r>
+              <w:rPr>
+                <w:sz w:val="18"/>
+                <w:szCs w:val="18"/>
+              </w:rPr>
+              <w:t>rental_date</w:t>
+            </w:r>
+            <w:proofErr w:type="spellEnd"/>
+            <w:r>
+              <w:rPr>
+                <w:sz w:val="18"/>
+                <w:szCs w:val="18"/>
+              </w:rPr>
+              <w:t xml:space="preserve"> on rental table</w:t>
+            </w:r>
+          </w:p>
+        </w:tc>
+        <w:tc>
+          <w:tcPr>
+            <w:tcW w:w="1818" w:type="dxa"/>
+          </w:tcPr>
+          <w:p>
+            <w:pPr>
+              <w:pStyle w:val="NormalWeb"/>
+              <w:rPr>
+                <w:sz w:val="18"/>
+                <w:szCs w:val="18"/>
+              </w:rPr>
+            </w:pPr>
+            <w:proofErr w:type="spellStart"/>
+            <w:r>
+              <w:rPr>
+                <w:sz w:val="18"/>
+                <w:szCs w:val="18"/>
+              </w:rPr>
+              <w:t>Detail_table</w:t>
+            </w:r>
+            <w:proofErr w:type="spellEnd"/>
+          </w:p>
+        </w:tc>
+        <w:tc>
+          <w:tcPr>
+            <w:tcW w:w="1661" w:type="dxa"/>
+          </w:tcPr>
+          <w:p>
+            <w:pPr>
+              <w:pStyle w:val="NormalWeb"/>
+              <w:rPr>
+                <w:sz w:val="18"/>
+                <w:szCs w:val="18"/>
+              </w:rPr>
+            </w:pPr>
+            <w:r>
+              <w:rPr>
+                <w:sz w:val="18"/>
+                <w:szCs w:val="18"/>
+              </w:rPr>
+              <w:t>Human readable time—month and year of the time the movie was rented.</w:t>
+            </w:r>
+          </w:p>
+        </w:tc>
+      </w:tr>
+      <w:tr>
+        <w:tc>
+          <w:tcPr>
+            <w:tcW w:w="1849" w:type="dxa"/>
+          </w:tcPr>
+          <w:p>
+            <w:pPr>
+              <w:pStyle w:val="NormalWeb"/>
+              <w:rPr>
+                <w:sz w:val="18"/>
+                <w:szCs w:val="18"/>
+              </w:rPr>
+            </w:pPr>
+            <w:proofErr w:type="spellStart"/>
+            <w:r>
+              <w:rPr>
+                <w:sz w:val="18"/>
+                <w:szCs w:val="18"/>
+              </w:rPr>
+              <w:t>Category_id</w:t>
+            </w:r>
+            <w:proofErr w:type="spellEnd"/>
+          </w:p>
+        </w:tc>
+        <w:tc>
+          <w:tcPr>
+            <w:tcW w:w="1552" w:type="dxa"/>
+          </w:tcPr>
+          <w:p>
+            <w:pPr>
+              <w:pStyle w:val="NormalWeb"/>
+              <w:rPr>
+                <w:sz w:val="18"/>
+                <w:szCs w:val="18"/>
+              </w:rPr>
+            </w:pPr>
+            <w:r>
+              <w:rPr>
+                <w:sz w:val="18"/>
+                <w:szCs w:val="18"/>
+              </w:rPr>
+              <w:t>Integer</w:t>
+            </w:r>
+          </w:p>
+        </w:tc>
+        <w:tc>
+          <w:tcPr>
+            <w:tcW w:w="1750" w:type="dxa"/>
+          </w:tcPr>
+          <w:p>
+            <w:pPr>
+              <w:pStyle w:val="NormalWeb"/>
+              <w:rPr>
+                <w:sz w:val="18"/>
+                <w:szCs w:val="18"/>
+              </w:rPr>
+            </w:pPr>
+            <w:r>
+              <w:rPr>
+                <w:sz w:val="18"/>
+                <w:szCs w:val="18"/>
+              </w:rPr>
+              <w:t>Category</w:t>
+            </w:r>
+          </w:p>
+        </w:tc>
+        <w:tc>
+          <w:tcPr>
+            <w:tcW w:w="1818" w:type="dxa"/>
+          </w:tcPr>
+          <w:p>
+            <w:pPr>
+              <w:pStyle w:val="NormalWeb"/>
+              <w:rPr>
+                <w:sz w:val="18"/>
+                <w:szCs w:val="18"/>
+              </w:rPr>
+            </w:pPr>
+            <w:proofErr w:type="spellStart"/>
+            <w:r>
+              <w:rPr>
+                <w:sz w:val="18"/>
+                <w:szCs w:val="18"/>
+              </w:rPr>
+              <w:t>Detail_table</w:t>
+            </w:r>
+            <w:proofErr w:type="spellEnd"/>
+          </w:p>
+        </w:tc>
+        <w:tc>
+          <w:tcPr>
+            <w:tcW w:w="1661" w:type="dxa"/>
+          </w:tcPr>
+          <w:p>
+            <w:pPr>
+              <w:pStyle w:val="NormalWeb"/>
+              <w:rPr>
+                <w:sz w:val="18"/>
+                <w:szCs w:val="18"/>
+              </w:rPr>
+            </w:pPr>
+            <w:r>
+              <w:rPr>
+                <w:sz w:val="18"/>
+                <w:szCs w:val="18"/>
+              </w:rPr>
+              <w:t>Key identifying a category for a genre.</w:t>
+            </w:r>
+          </w:p>
+        </w:tc>
+      </w:tr>
+      <w:tr>
+        <w:tc>
+          <w:tcPr>
+            <w:tcW w:w="1849" w:type="dxa"/>
+          </w:tcPr>
+          <w:p>
+            <w:pPr>
+              <w:pStyle w:val="NormalWeb"/>
+              <w:rPr>
+                <w:sz w:val="18"/>
+                <w:szCs w:val="18"/>
+              </w:rPr>
+            </w:pPr>
+            <w:proofErr w:type="spellStart"/>
+            <w:r>
+              <w:rPr>
+                <w:sz w:val="18"/>
+                <w:szCs w:val="18"/>
+              </w:rPr>
+              <w:t>Category_name</w:t>
+            </w:r>
+            <w:proofErr w:type="spellEnd"/>
+          </w:p>
+        </w:tc>
+        <w:tc>
+          <w:tcPr>
+            <w:tcW w:w="1552" w:type="dxa"/>
+          </w:tcPr>
+          <w:p>
+            <w:pPr>
+              <w:pStyle w:val="NormalWeb"/>
+              <w:rPr>
+                <w:sz w:val="18"/>
+                <w:szCs w:val="18"/>
+              </w:rPr>
+            </w:pPr>
+            <w:r>
+              <w:rPr>
+                <w:sz w:val="18"/>
+                <w:szCs w:val="18"/>
+              </w:rPr>
+              <w:t>Text</w:t>
+            </w:r>
+          </w:p>
+        </w:tc>
+        <w:tc>
+          <w:tcPr>
+            <w:tcW w:w="1750" w:type="dxa"/>
+          </w:tcPr>
+          <w:p>
+            <w:pPr>
+              <w:pStyle w:val="NormalWeb"/>
+              <w:rPr>
+                <w:sz w:val="18"/>
+                <w:szCs w:val="18"/>
+              </w:rPr>
+            </w:pPr>
+            <w:r>
+              <w:rPr>
+                <w:sz w:val="18"/>
+                <w:szCs w:val="18"/>
+              </w:rPr>
+              <w:t>Category</w:t>
+            </w:r>
+          </w:p>
+        </w:tc>
+        <w:tc>
+          <w:tcPr>
+            <w:tcW w:w="1818" w:type="dxa"/>
+          </w:tcPr>
+          <w:p>
+            <w:pPr>
+              <w:pStyle w:val="NormalWeb"/>
+              <w:rPr>
+                <w:sz w:val="18"/>
+                <w:szCs w:val="18"/>
+              </w:rPr>
+            </w:pPr>
+            <w:proofErr w:type="spellStart"/>
+            <w:r>
+              <w:rPr>
+                <w:sz w:val="18"/>
+                <w:szCs w:val="18"/>
+              </w:rPr>
+              <w:t>Detail_table</w:t>
+            </w:r>
+            <w:proofErr w:type="spellEnd"/>
+            <w:r>
+              <w:rPr>
+                <w:sz w:val="18"/>
+                <w:szCs w:val="18"/>
+              </w:rPr>
+              <w:t xml:space="preserve"> / </w:t>
+            </w:r>
+            <w:proofErr w:type="spellStart"/>
+            <w:r>
+              <w:rPr>
+                <w:sz w:val="18"/>
+                <w:szCs w:val="18"/>
+              </w:rPr>
+              <w:t>Summary_table</w:t>
+            </w:r>
+            <w:proofErr w:type="spellEnd"/>
+          </w:p>
+        </w:tc>
+        <w:tc>
+          <w:tcPr>
+            <w:tcW w:w="1661" w:type="dxa"/>
+          </w:tcPr>
+          <w:p>
+            <w:pPr>
+              <w:pStyle w:val="NormalWeb"/>
+              <w:rPr>
+                <w:sz w:val="18"/>
+                <w:szCs w:val="18"/>
+              </w:rPr>
+            </w:pPr>
+            <w:r>
+              <w:rPr>
+                <w:sz w:val="18"/>
+                <w:szCs w:val="18"/>
+              </w:rPr>
+              <w:t>The name of the genre</w:t>
+            </w:r>
+          </w:p>
+        </w:tc>
+      </w:tr>
+      <w:tr>
+        <w:tc>
+          <w:tcPr>
+            <w:tcW w:w="1849" w:type="dxa"/>
+          </w:tcPr>
+          <w:p>
+            <w:pPr>
+              <w:pStyle w:val="NormalWeb"/>
+              <w:rPr>
+                <w:sz w:val="18"/>
+                <w:szCs w:val="18"/>
+              </w:rPr>
+            </w:pPr>
+            <w:proofErr w:type="spellStart"/>
+            <w:r>
+              <w:rPr>
+                <w:sz w:val="18"/>
+                <w:szCs w:val="18"/>
+              </w:rPr>
+              <w:t>Rank_id</w:t>
+            </w:r>
+            <w:proofErr w:type="spellEnd"/>
+          </w:p>
+        </w:tc>
+        <w:tc>
+          <w:tcPr>
+            <w:tcW w:w="1552" w:type="dxa"/>
+          </w:tcPr>
+          <w:p>
+            <w:pPr>
+              <w:pStyle w:val="NormalWeb"/>
+              <w:rPr>
+                <w:sz w:val="18"/>
+                <w:szCs w:val="18"/>
+              </w:rPr>
+            </w:pPr>
+            <w:r>
+              <w:rPr>
+                <w:sz w:val="18"/>
+                <w:szCs w:val="18"/>
+              </w:rPr>
+              <w:t>Integer</w:t>
+            </w:r>
+          </w:p>
+        </w:tc>
+        <w:tc>
+          <w:tcPr>
+            <w:tcW w:w="1750" w:type="dxa"/>
+          </w:tcPr>
+          <w:p>
+            <w:pPr>
+              <w:pStyle w:val="NormalWeb"/>
+              <w:rPr>
+                <w:sz w:val="18"/>
+                <w:szCs w:val="18"/>
+              </w:rPr>
+            </w:pPr>
+            <w:r>
+              <w:rPr>
+                <w:sz w:val="18"/>
+                <w:szCs w:val="18"/>
+              </w:rPr>
+              <w:t>Calculated on the fly</w:t>
+            </w:r>
+          </w:p>
+        </w:tc>
+        <w:tc>
+          <w:tcPr>
+            <w:tcW w:w="1818" w:type="dxa"/>
+          </w:tcPr>
+          <w:p>
+            <w:pPr>
+              <w:pStyle w:val="NormalWeb"/>
+              <w:rPr>
+                <w:sz w:val="18"/>
+                <w:szCs w:val="18"/>
+              </w:rPr>
+            </w:pPr>
+            <w:proofErr w:type="spellStart"/>
+            <w:r>
+              <w:rPr>
+                <w:sz w:val="18"/>
+                <w:szCs w:val="18"/>
+              </w:rPr>
+              <w:t>Summary_table</w:t>
+            </w:r>
+            <w:proofErr w:type="spellEnd"/>
+          </w:p>
+        </w:tc>
+        <w:tc>
+          <w:tcPr>
+            <w:tcW w:w="1661" w:type="dxa"/>
+          </w:tcPr>
+          <w:p>
+            <w:pPr>
+              <w:pStyle w:val="NormalWeb"/>
+              <w:rPr>
+                <w:sz w:val="18"/>
+                <w:szCs w:val="18"/>
+              </w:rPr>
+            </w:pPr>
+            <w:r>
+              <w:rPr>
+                <w:sz w:val="18"/>
+                <w:szCs w:val="18"/>
+              </w:rPr>
+              <w:t xml:space="preserve">Key identifying the placement for the movie’s rank.  This can be </w:t>
+            </w:r>
+            <w:proofErr w:type="gramStart"/>
+            <w:r>
+              <w:rPr>
+                <w:sz w:val="18"/>
+                <w:szCs w:val="18"/>
+              </w:rPr>
+              <w:t>a</w:t>
+            </w:r>
+            <w:proofErr w:type="gramEnd"/>
+            <w:r>
+              <w:rPr>
+                <w:sz w:val="18"/>
+                <w:szCs w:val="18"/>
+              </w:rPr>
+              <w:t xml:space="preserve"> integer value from 1-10</w:t>
+            </w:r>
+          </w:p>
+        </w:tc>
+      </w:tr>
+      <w:tr>
+        <w:tc>
+          <w:tcPr>
+            <w:tcW w:w="1849" w:type="dxa"/>
+          </w:tcPr>
+          <w:p>
+            <w:pPr>
+              <w:pStyle w:val="NormalWeb"/>
+              <w:rPr>
+                <w:sz w:val="18"/>
+                <w:szCs w:val="18"/>
+              </w:rPr>
+            </w:pPr>
+            <w:proofErr w:type="spellStart"/>
+            <w:r>
+              <w:rPr>
+                <w:sz w:val="18"/>
+                <w:szCs w:val="18"/>
+              </w:rPr>
+              <w:t>Movie_title</w:t>
+            </w:r>
+            <w:proofErr w:type="spellEnd"/>
+          </w:p>
+        </w:tc>
+        <w:tc>
+          <w:tcPr>
+            <w:tcW w:w="1552" w:type="dxa"/>
+          </w:tcPr>
+          <w:p>
+            <w:pPr>
+              <w:pStyle w:val="NormalWeb"/>
+              <w:rPr>
+                <w:sz w:val="18"/>
+                <w:szCs w:val="18"/>
+              </w:rPr>
+            </w:pPr>
+            <w:r>
+              <w:rPr>
+                <w:sz w:val="18"/>
+                <w:szCs w:val="18"/>
+              </w:rPr>
+              <w:t>Text</w:t>
+            </w:r>
+          </w:p>
+        </w:tc>
+        <w:tc>
+          <w:tcPr>
+            <w:tcW w:w="1750" w:type="dxa"/>
+          </w:tcPr>
+          <w:p>
+            <w:pPr>
+              <w:pStyle w:val="NormalWeb"/>
+              <w:rPr>
+                <w:sz w:val="18"/>
+                <w:szCs w:val="18"/>
+              </w:rPr>
+            </w:pPr>
+            <w:r>
+              <w:rPr>
+                <w:sz w:val="18"/>
+                <w:szCs w:val="18"/>
+              </w:rPr>
+              <w:t>Detail – renamed from title</w:t>
+            </w:r>
+          </w:p>
+        </w:tc>
+        <w:tc>
+          <w:tcPr>
+            <w:tcW w:w="1818" w:type="dxa"/>
+          </w:tcPr>
+          <w:p>
+            <w:pPr>
+              <w:pStyle w:val="NormalWeb"/>
+              <w:rPr>
+                <w:sz w:val="18"/>
+                <w:szCs w:val="18"/>
+              </w:rPr>
+            </w:pPr>
+            <w:proofErr w:type="spellStart"/>
+            <w:r>
+              <w:rPr>
+                <w:sz w:val="18"/>
+                <w:szCs w:val="18"/>
+              </w:rPr>
+              <w:t>Summary_table</w:t>
+            </w:r>
+            <w:proofErr w:type="spellEnd"/>
+          </w:p>
+        </w:tc>
+        <w:tc>
+          <w:tcPr>
+            <w:tcW w:w="1661" w:type="dxa"/>
+          </w:tcPr>
+          <w:p>
+            <w:pPr>
+              <w:pStyle w:val="NormalWeb"/>
+              <w:rPr>
+                <w:sz w:val="18"/>
+                <w:szCs w:val="18"/>
+              </w:rPr>
+            </w:pPr>
+            <w:r>
+              <w:rPr>
+                <w:sz w:val="18"/>
+                <w:szCs w:val="18"/>
+              </w:rPr>
+              <w:t>The title of the movie.</w:t>
+            </w:r>
+          </w:p>
+        </w:tc>
+      </w:tr>
+      <w:tr>
+        <w:tc>
+          <w:tcPr>
+            <w:tcW w:w="1849" w:type="dxa"/>
+          </w:tcPr>
+          <w:p>
+            <w:pPr>
+              <w:pStyle w:val="NormalWeb"/>
+              <w:rPr>
+                <w:sz w:val="18"/>
+                <w:szCs w:val="18"/>
+              </w:rPr>
+            </w:pPr>
+            <w:proofErr w:type="spellStart"/>
+            <w:r>
+              <w:rPr>
+                <w:sz w:val="18"/>
+                <w:szCs w:val="18"/>
+              </w:rPr>
+              <w:t>New_rental_rate</w:t>
+            </w:r>
+            <w:proofErr w:type="spellEnd"/>
+          </w:p>
+        </w:tc>
+        <w:tc>
+          <w:tcPr>
+            <w:tcW w:w="1552" w:type="dxa"/>
+          </w:tcPr>
+          <w:p>
+            <w:pPr>
+              <w:pStyle w:val="NormalWeb"/>
+              <w:rPr>
+                <w:sz w:val="18"/>
+                <w:szCs w:val="18"/>
+              </w:rPr>
+            </w:pPr>
+            <w:r>
+              <w:rPr>
+                <w:sz w:val="18"/>
+                <w:szCs w:val="18"/>
+              </w:rPr>
+              <w:t>Numeric</w:t>
+            </w:r>
+          </w:p>
+        </w:tc>
+        <w:tc>
+          <w:tcPr>
+            <w:tcW w:w="1750" w:type="dxa"/>
+          </w:tcPr>
+          <w:p>
+            <w:pPr>
+              <w:pStyle w:val="NormalWeb"/>
+              <w:rPr>
+                <w:sz w:val="18"/>
+                <w:szCs w:val="18"/>
+              </w:rPr>
+            </w:pPr>
+            <w:r>
+              <w:rPr>
+                <w:sz w:val="18"/>
+                <w:szCs w:val="18"/>
+              </w:rPr>
+              <w:t xml:space="preserve">Detail – renamed from </w:t>
+            </w:r>
+            <w:proofErr w:type="spellStart"/>
+            <w:r>
+              <w:rPr>
+                <w:sz w:val="18"/>
+                <w:szCs w:val="18"/>
+              </w:rPr>
+              <w:t>premium_rate</w:t>
+            </w:r>
+            <w:proofErr w:type="spellEnd"/>
+          </w:p>
+        </w:tc>
+        <w:tc>
+          <w:tcPr>
+            <w:tcW w:w="1818" w:type="dxa"/>
+          </w:tcPr>
+          <w:p>
+            <w:pPr>
+              <w:pStyle w:val="NormalWeb"/>
+              <w:rPr>
+                <w:sz w:val="18"/>
+                <w:szCs w:val="18"/>
+              </w:rPr>
+            </w:pPr>
+            <w:proofErr w:type="spellStart"/>
+            <w:r>
+              <w:rPr>
+                <w:sz w:val="18"/>
+                <w:szCs w:val="18"/>
+              </w:rPr>
+              <w:t>Summary_table</w:t>
+            </w:r>
+            <w:proofErr w:type="spellEnd"/>
+          </w:p>
+        </w:tc>
+        <w:tc>
+          <w:tcPr>
+            <w:tcW w:w="1661" w:type="dxa"/>
+          </w:tcPr>
+          <w:p>
+            <w:pPr>
+              <w:pStyle w:val="NormalWeb"/>
+              <w:rPr>
+                <w:sz w:val="18"/>
+                <w:szCs w:val="18"/>
+              </w:rPr>
+            </w:pPr>
+            <w:r>
+              <w:rPr>
+                <w:sz w:val="18"/>
+                <w:szCs w:val="18"/>
+              </w:rPr>
+              <w:t>The designated premium rate to charge at checkout for a movie classified as “top 10”</w:t>
+            </w:r>
+          </w:p>
+        </w:tc>
+      </w:tr>
+    </w:tbl>
+    <w:p>
+      <w:pPr>
+        <w:pStyle w:val="NormalWeb"/>
+      </w:pPr>
+    </w:p>
+    <w:p>
+      <w:pPr>
+        <w:pStyle w:val="NormalWeb"/>
         <w:ind w:left="720"/>
       </w:pPr>
       <w:r>
-        <w:t>2.  Describe the types of data fields used for the report.</w:t>
-      </w:r>
-    </w:p>
-    <w:p>
-      <w:pPr>
-        <w:pStyle w:val="NormalWeb"/>
-        <w:ind w:left="720"/>
-      </w:pPr>
-      <w:r>
-        <w:t>---ANSWERED IN SECTION A1--</w:t>
-      </w:r>
-    </w:p>
-    <w:p>
-      <w:pPr>
-        <w:pStyle w:val="NormalWeb"/>
-        <w:ind w:left="720"/>
-      </w:pPr>
-      <w:r>
-        <w:lastRenderedPageBreak/>
         <w:t>3.  Identify </w:t>
       </w:r>
       <w:r>
@@ -1758,6 +3213,7 @@
         <w:ind w:left="720"/>
       </w:pPr>
       <w:r>
+        <w:lastRenderedPageBreak/>
         <w:t>4.  Identify </w:t>
       </w:r>
       <w:r>
@@ -1911,7 +3367,52 @@
           <w:sz w:val="17"/>
           <w:szCs w:val="17"/>
         </w:rPr>
-        <w:t xml:space="preserve"> – The month will need to be extracted from the timestamp.</w:t>
+        <w:t xml:space="preserve"> – The month</w:t>
+      </w:r>
+      <w:r>
+        <w:rPr>
+          <w:rFonts w:ascii="Consolas" w:hAnsi="Consolas" w:cs="Consolas"/>
+          <w:color w:val="666600"/>
+          <w:sz w:val="17"/>
+          <w:szCs w:val="17"/>
+        </w:rPr>
+        <w:t xml:space="preserve"> and year</w:t>
+      </w:r>
+      <w:r>
+        <w:rPr>
+          <w:rFonts w:ascii="Consolas" w:hAnsi="Consolas" w:cs="Consolas"/>
+          <w:color w:val="666600"/>
+          <w:sz w:val="17"/>
+          <w:szCs w:val="17"/>
+        </w:rPr>
+        <w:t xml:space="preserve"> will need to be extracted </w:t>
+      </w:r>
+      <w:r>
+        <w:rPr>
+          <w:rFonts w:ascii="Consolas" w:hAnsi="Consolas" w:cs="Consolas"/>
+          <w:color w:val="666600"/>
+          <w:sz w:val="17"/>
+          <w:szCs w:val="17"/>
+        </w:rPr>
+        <w:t xml:space="preserve">to be more </w:t>
+      </w:r>
+      <w:r>
+        <w:rPr>
+          <w:rFonts w:ascii="Consolas" w:hAnsi="Consolas" w:cs="Consolas"/>
+          <w:color w:val="666600"/>
+          <w:sz w:val="17"/>
+          <w:szCs w:val="17"/>
+        </w:rPr>
+        <w:t>a human-readable timestamp</w:t>
+      </w:r>
+      <w:r>
+        <w:rPr>
+          <w:rFonts w:ascii="Consolas" w:hAnsi="Consolas" w:cs="Consolas"/>
+          <w:color w:val="666600"/>
+          <w:sz w:val="17"/>
+          <w:szCs w:val="17"/>
+        </w:rPr>
+        <w:t>.</w:t>
       </w:r>
     </w:p>
     <w:p>
@@ -2051,6 +3552,18 @@
       <w:r>
         <w:t xml:space="preserve"> increase revenue.</w:t>
       </w:r>
+      <w:r>
+        <w:t xml:space="preserve"> This </w:t>
+      </w:r>
+      <w:r>
+        <w:t>detailed</w:t>
+      </w:r>
+      <w:r>
+        <w:t xml:space="preserve"> report will also allow business users to </w:t>
+      </w:r>
+      <w:r>
+        <w:t xml:space="preserve">look at movie inventory items that are not being rented often and begin a process for reducing the price of the item or liquidating the item. </w:t>
+      </w:r>
     </w:p>
     <w:p>
       <w:pPr>
@@ -2227,7 +3740,35 @@
           <w:i/>
           <w:iCs/>
         </w:rPr>
-        <w:t xml:space="preserve"> product placement assets to be printed and displayed at the store. This report is also fed into their P.O.S., which increases the adequate premium rate when a top-10 movie is scanned.</w:t>
+        <w:t xml:space="preserve"> product placement assets to be printed and displayed at the store. This report is also fed into their P.O.S., which </w:t>
+      </w:r>
+      <w:r>
+        <w:rPr>
+          <w:i/>
+          <w:iCs/>
+        </w:rPr>
+        <w:t>adjusts the normal rental rate to</w:t>
+      </w:r>
+      <w:r>
+        <w:rPr>
+          <w:i/>
+          <w:iCs/>
+        </w:rPr>
+        <w:t xml:space="preserve"> </w:t>
+      </w:r>
+      <w:r>
+        <w:rPr>
+          <w:i/>
+          <w:iCs/>
+        </w:rPr>
+        <w:t>a</w:t>
+      </w:r>
+      <w:r>
+        <w:rPr>
+          <w:i/>
+          <w:iCs/>
+        </w:rPr>
+        <w:t xml:space="preserve"> premium rate when a top-10 movie is scanned.</w:t>
       </w:r>
     </w:p>
     <w:p>
@@ -2239,7 +3780,6 @@
         </w:numPr>
       </w:pPr>
       <w:r>
-        <w:lastRenderedPageBreak/>
         <w:t xml:space="preserve">Provide original code for function(s) in text format that </w:t>
       </w:r>
       <w:r>
@@ -2534,6 +4074,7 @@
           <w:sz w:val="17"/>
           <w:szCs w:val="17"/>
         </w:rPr>
+        <w:lastRenderedPageBreak/>
         <w:t xml:space="preserve">4. </w:t>
       </w:r>
       <w:r>
@@ -5353,6 +6894,7 @@
           <w:szCs w:val="21"/>
           <w:shd w:val="clear" w:color="auto" w:fill="FFFFFF"/>
         </w:rPr>
+        <w:lastRenderedPageBreak/>
         <w:t>D.  Provide an original SQL query in a text format that will extract the raw data needed for the detailed section of your report from the source database.</w:t>
       </w:r>
     </w:p>
@@ -8363,7 +9905,6 @@
           <w:sz w:val="17"/>
           <w:szCs w:val="17"/>
         </w:rPr>
-        <w:lastRenderedPageBreak/>
         <w:t xml:space="preserve"> 1. </w:t>
       </w:r>
       <w:r>
@@ -9269,6 +10810,7 @@
           <w:sz w:val="17"/>
           <w:szCs w:val="17"/>
         </w:rPr>
+        <w:lastRenderedPageBreak/>
         <w:t xml:space="preserve">13. </w:t>
       </w:r>
       <w:r>
@@ -13455,7 +14997,6 @@
           <w:sz w:val="17"/>
           <w:szCs w:val="17"/>
         </w:rPr>
-        <w:lastRenderedPageBreak/>
         <w:t xml:space="preserve">30. </w:t>
       </w:r>
       <w:r>
@@ -14057,6 +15598,7 @@
     <w:p/>
     <w:p>
       <w:r>
+        <w:lastRenderedPageBreak/>
         <w:t>F.  Provide an original stored procedure in a text format that can be used to refresh the data in </w:t>
       </w:r>
       <w:r>
@@ -18165,7 +19707,6 @@
     <w:p/>
     <w:p>
       <w:r>
-        <w:lastRenderedPageBreak/>
         <w:t>1.  Identify a relevant job scheduling tool that can be used to automate the stored procedure.</w:t>
       </w:r>
     </w:p>
@@ -18179,7 +19720,11 @@
     <w:p/>
     <w:p>
       <w:r>
-        <w:t xml:space="preserve">Depending on the size of the company or budget for the organization, you should adapt accordingly.  If a single individual uses a stored procedure for a personal project/venture and most code runs locally, you could use the local </w:t>
+        <w:t xml:space="preserve">Depending on the size of the company or budget for the organization, you should adapt accordingly.  If a single individual uses a stored procedure for a personal project/venture and </w:t>
+      </w:r>
+      <w:r>
+        <w:lastRenderedPageBreak/>
+        <w:t xml:space="preserve">most code runs locally, you could use the local </w:t>
       </w:r>
       <w:proofErr w:type="spellStart"/>
       <w:r>
@@ -18260,7 +19805,6 @@
         </w:rPr>
         <w:t xml:space="preserve">No sources </w:t>
       </w:r>
-      <w:proofErr w:type="gramStart"/>
       <w:r>
         <w:rPr>
           <w:rFonts w:ascii="Lato" w:hAnsi="Lato"/>
@@ -18269,9 +19813,8 @@
           <w:szCs w:val="21"/>
           <w:shd w:val="clear" w:color="auto" w:fill="FFFFFF"/>
         </w:rPr>
-        <w:t>where</w:t>
-      </w:r>
-      <w:proofErr w:type="gramEnd"/>
+        <w:t>were</w:t>
+      </w:r>
       <w:r>
         <w:rPr>
           <w:rFonts w:ascii="Lato" w:hAnsi="Lato"/>
@@ -19365,6 +20908,7 @@
   <w:style w:type="character" w:default="1" w:styleId="DefaultParagraphFont">
     <w:name w:val="Default Paragraph Font"/>
     <w:uiPriority w:val="1"/>
+    <w:semiHidden/>
     <w:unhideWhenUsed/>
   </w:style>
   <w:style w:type="table" w:default="1" w:styleId="TableNormal">
@@ -19433,6 +20977,22 @@
       <w:b/>
       <w:bCs/>
     </w:rPr>
+  </w:style>
+  <w:style w:type="table" w:styleId="TableGrid">
+    <w:name w:val="Table Grid"/>
+    <w:basedOn w:val="TableNormal"/>
+    <w:uiPriority w:val="39"/>
+    <w:rsid w:val="003B3209"/>
+    <w:tblPr>
+      <w:tblBorders>
+        <w:top w:val="single" w:sz="4" w:space="0" w:color="auto"/>
+        <w:left w:val="single" w:sz="4" w:space="0" w:color="auto"/>
+        <w:bottom w:val="single" w:sz="4" w:space="0" w:color="auto"/>
+        <w:right w:val="single" w:sz="4" w:space="0" w:color="auto"/>
+        <w:insideH w:val="single" w:sz="4" w:space="0" w:color="auto"/>
+        <w:insideV w:val="single" w:sz="4" w:space="0" w:color="auto"/>
+      </w:tblBorders>
+    </w:tblPr>
   </w:style>
 </w:styles>
 </file>

</xml_diff>